<commit_message>
calibratie met een k
</commit_message>
<xml_diff>
--- a/src/NTC/Kalibratie proces.docx
+++ b/src/NTC/Kalibratie proces.docx
@@ -18,6 +18,8 @@
         </w:rPr>
         <w:t>Kalibratie proces</w:t>
       </w:r>
+      <w:bookmarkStart w:id="0" w:name="_GoBack"/>
+      <w:bookmarkEnd w:id="0"/>
     </w:p>
     <w:p>
       <w:pPr>
@@ -112,7 +114,19 @@
         <w:rPr>
           <w:lang w:val="nl-NL"/>
         </w:rPr>
-        <w:t xml:space="preserve"> die we in de brood doos hebben gekregen. Tijdens de kalibratie proces gaven deze coëfficiënten</w:t>
+        <w:t xml:space="preserve"> die </w:t>
+      </w:r>
+      <w:r>
+        <w:rPr>
+          <w:lang w:val="nl-NL"/>
+        </w:rPr>
+        <w:t>we tot onze beschikking hadden</w:t>
+      </w:r>
+      <w:r>
+        <w:rPr>
+          <w:lang w:val="nl-NL"/>
+        </w:rPr>
+        <w:t>. Tijdens de kalibratie proces gaven deze coëfficiënten</w:t>
       </w:r>
       <w:r>
         <w:rPr>
@@ -301,15 +315,7 @@
         <w:rPr>
           <w:lang w:val="nl-NL"/>
         </w:rPr>
-        <w:t>e-0</w:t>
-      </w:r>
-      <w:bookmarkStart w:id="0" w:name="_GoBack"/>
-      <w:bookmarkEnd w:id="0"/>
-      <w:r>
-        <w:rPr>
-          <w:lang w:val="nl-NL"/>
-        </w:rPr>
-        <w:t>7.</w:t>
+        <w:t>e-07.</w:t>
       </w:r>
     </w:p>
     <w:p>
@@ -322,7 +328,7 @@
         <w:rPr>
           <w:lang w:val="nl-NL"/>
         </w:rPr>
-        <w:t>De resultaten had ik vergeleken met die van een thermometer. De waardes verschilden soms met een graad of twee. En bij waardes onder 0 graden kwamen er verschillende waardes uit.</w:t>
+        <w:t xml:space="preserve">De resultaten had ik vergeleken met die van een thermometer. De waardes verschilden soms met een graad of twee. </w:t>
       </w:r>
     </w:p>
     <w:p>
@@ -341,7 +347,19 @@
         <w:rPr>
           <w:lang w:val="nl-NL"/>
         </w:rPr>
-        <w:t xml:space="preserve">versprongen de waardes in Celsius. Maar voor de casestudie zijn geen negatieve waardes nodig. </w:t>
+        <w:t>versprongen de waardes in Celsius</w:t>
+      </w:r>
+      <w:r>
+        <w:rPr>
+          <w:lang w:val="nl-NL"/>
+        </w:rPr>
+        <w:t xml:space="preserve"> en stonden ze niet meer gelijk aan de thermometer</w:t>
+      </w:r>
+      <w:r>
+        <w:rPr>
+          <w:lang w:val="nl-NL"/>
+        </w:rPr>
+        <w:t xml:space="preserve">. Maar voor de casestudie zijn geen negatieve waardes nodig. </w:t>
       </w:r>
     </w:p>
     <w:sectPr>
@@ -1106,7 +1124,7 @@
 </file>
 
 <file path=customXml/itemProps1.xml><?xml version="1.0" encoding="utf-8"?>
-<ds:datastoreItem xmlns:ds="http://schemas.openxmlformats.org/officeDocument/2006/customXml" ds:itemID="{4F6609D2-3C90-4A1B-857E-5854FF11427F}">
+<ds:datastoreItem xmlns:ds="http://schemas.openxmlformats.org/officeDocument/2006/customXml" ds:itemID="{0F7BBF9C-80BD-4CCA-A3A6-038B994BFCC0}">
   <ds:schemaRefs>
     <ds:schemaRef ds:uri="http://schemas.openxmlformats.org/officeDocument/2006/bibliography"/>
   </ds:schemaRefs>

</xml_diff>